<commit_message>
hw-1 and maybe some lab stuff
</commit_message>
<xml_diff>
--- a/Assignment/Homework_1 - HTML/HW1 - HTML.docx
+++ b/Assignment/Homework_1 - HTML/HW1 - HTML.docx
@@ -530,6 +530,7 @@
           <w:rFonts w:ascii="Tw Cen MT" w:hAnsi="Tw Cen MT"/>
           <w:sz w:val="24"/>
           <w:szCs w:val="24"/>
+          <w:highlight w:val="yellow"/>
         </w:rPr>
       </w:pPr>
       <w:proofErr w:type="gramStart"/>
@@ -538,6 +539,7 @@
           <w:rFonts w:ascii="Tw Cen MT" w:hAnsi="Tw Cen MT"/>
           <w:sz w:val="24"/>
           <w:szCs w:val="24"/>
+          <w:highlight w:val="yellow"/>
         </w:rPr>
         <w:t>a</w:t>
       </w:r>
@@ -547,6 +549,7 @@
           <w:rFonts w:ascii="Tw Cen MT" w:hAnsi="Tw Cen MT"/>
           <w:sz w:val="24"/>
           <w:szCs w:val="24"/>
+          <w:highlight w:val="yellow"/>
         </w:rPr>
         <w:t xml:space="preserve"> (anchor)</w:t>
       </w:r>
@@ -672,8 +675,11 @@
           <w:rFonts w:ascii="Tw Cen MT" w:hAnsi="Tw Cen MT"/>
           <w:sz w:val="24"/>
           <w:szCs w:val="24"/>
-        </w:rPr>
-      </w:pPr>
+          <w:highlight w:val="yellow"/>
+        </w:rPr>
+      </w:pPr>
+      <w:bookmarkStart w:id="0" w:name="_GoBack"/>
+      <w:bookmarkEnd w:id="0"/>
       <w:proofErr w:type="spellStart"/>
       <w:proofErr w:type="gramStart"/>
       <w:r>
@@ -681,6 +687,7 @@
           <w:rFonts w:ascii="Tw Cen MT" w:hAnsi="Tw Cen MT"/>
           <w:sz w:val="24"/>
           <w:szCs w:val="24"/>
+          <w:highlight w:val="yellow"/>
         </w:rPr>
         <w:t>nav</w:t>
       </w:r>
@@ -2082,8 +2089,6 @@
           </wp:inline>
         </w:drawing>
       </w:r>
-      <w:bookmarkStart w:id="0" w:name="_GoBack"/>
-      <w:bookmarkEnd w:id="0"/>
     </w:p>
     <w:p>
       <w:pPr>
@@ -3694,7 +3699,7 @@
   <a:extraClrSchemeLst/>
   <a:extLst>
     <a:ext uri="{05A4C25C-085E-4340-85A3-A5531E510DB2}">
-      <thm15:themeFamily xmlns:thm15="http://schemas.microsoft.com/office/thememl/2012/main" xmlns="" name="Office Theme" id="{62F939B6-93AF-4DB8-9C6B-D6C7DFDC589F}" vid="{4A3C46E8-61CC-4603-A589-7422A47A8E4A}"/>
+      <thm15:themeFamily xmlns="" xmlns:thm15="http://schemas.microsoft.com/office/thememl/2012/main" name="Office Theme" id="{62F939B6-93AF-4DB8-9C6B-D6C7DFDC589F}" vid="{4A3C46E8-61CC-4603-A589-7422A47A8E4A}"/>
     </a:ext>
   </a:extLst>
 </a:theme>

</xml_diff>